<commit_message>
Both environments work perfectly fine
</commit_message>
<xml_diff>
--- a/elephant-detector-full/audio and documentation/project overview.docx
+++ b/elephant-detector-full/audio and documentation/project overview.docx
@@ -4059,11 +4059,18 @@
             <v:path o:extrusionok="f" gradientshapeok="t" o:connecttype="rect"/>
             <o:lock v:ext="edit" aspectratio="t"/>
           </v:shapetype>
-          <v:shape id="_x0000_i1037" type="#_x0000_t75" style="width:467.7pt;height:326.8pt">
+          <v:shape id="_x0000_i1029" type="#_x0000_t75" style="width:467.7pt;height:326.8pt">
             <v:imagedata r:id="rId7" o:title="ESP32-Pinout"/>
           </v:shape>
         </w:pict>
       </w:r>
+    </w:p>
+    <w:p>
+      <w:r>
+        <w:t>https://lastminuteengineers.com/esp32-pinout-reference/</w:t>
+      </w:r>
+      <w:bookmarkStart w:id="1" w:name="_GoBack"/>
+      <w:bookmarkEnd w:id="1"/>
     </w:p>
     <w:p>
       <w:r>
@@ -4395,7 +4402,7 @@
           <w:szCs w:val="24"/>
         </w:rPr>
         <w:pict>
-          <v:rect id="_x0000_i1029" style="width:0;height:1.5pt" o:hralign="center" o:hrstd="t" o:hr="t" fillcolor="#a0a0a0" stroked="f"/>
+          <v:rect id="_x0000_i1030" style="width:0;height:1.5pt" o:hralign="center" o:hrstd="t" o:hr="t" fillcolor="#a0a0a0" stroked="f"/>
         </w:pict>
       </w:r>
     </w:p>
@@ -5635,8 +5642,6 @@
               </w:rPr>
               <w:t>1</w:t>
             </w:r>
-            <w:bookmarkStart w:id="1" w:name="_GoBack"/>
-            <w:bookmarkEnd w:id="1"/>
             <w:r>
               <w:rPr>
                 <w:rFonts w:ascii="Times New Roman" w:eastAsia="Times New Roman" w:hAnsi="Times New Roman" w:cs="Times New Roman"/>
@@ -5899,7 +5904,7 @@
           <w:szCs w:val="24"/>
         </w:rPr>
         <w:pict>
-          <v:rect id="_x0000_i1030" style="width:0;height:1.5pt" o:hralign="center" o:hrstd="t" o:hr="t" fillcolor="#a0a0a0" stroked="f"/>
+          <v:rect id="_x0000_i1031" style="width:0;height:1.5pt" o:hralign="center" o:hrstd="t" o:hr="t" fillcolor="#a0a0a0" stroked="f"/>
         </w:pict>
       </w:r>
     </w:p>

</xml_diff>